<commit_message>
Finish exploratory data analysis
</commit_message>
<xml_diff>
--- a/KaggleTermProject/ExploratoryDataAnalysis.docx
+++ b/KaggleTermProject/ExploratoryDataAnalysis.docx
@@ -630,13 +630,404 @@
         <w:t xml:space="preserve"> There also appears to be a higher proportion of training data with high blue colors which I believe corresponds to the purple coloring of the nuclei in the H&amp;E stains. We will look at specific images and color intensities between the purple nuclei and the dark gray nuclei next.</w:t>
       </w:r>
     </w:p>
-    <w:p>
+    <w:p/>
+    <w:p>
+      <w:r>
+        <w:rPr>
+          <w:noProof/>
+        </w:rPr>
+        <w:lastRenderedPageBreak/>
+        <w:drawing>
+          <wp:inline distT="0" distB="0" distL="0" distR="0" wp14:anchorId="4EE50994" wp14:editId="32DFC237">
+            <wp:extent cx="2735580" cy="2149009"/>
+            <wp:effectExtent l="0" t="0" r="7620" b="3810"/>
+            <wp:docPr id="7" name="Picture 7"/>
+            <wp:cNvGraphicFramePr>
+              <a:graphicFrameLocks xmlns:a="http://schemas.openxmlformats.org/drawingml/2006/main" noChangeAspect="1"/>
+            </wp:cNvGraphicFramePr>
+            <a:graphic xmlns:a="http://schemas.openxmlformats.org/drawingml/2006/main">
+              <a:graphicData uri="http://schemas.openxmlformats.org/drawingml/2006/picture">
+                <pic:pic xmlns:pic="http://schemas.openxmlformats.org/drawingml/2006/picture">
+                  <pic:nvPicPr>
+                    <pic:cNvPr id="1" name=""/>
+                    <pic:cNvPicPr/>
+                  </pic:nvPicPr>
+                  <pic:blipFill>
+                    <a:blip r:embed="rId16"/>
+                    <a:stretch>
+                      <a:fillRect/>
+                    </a:stretch>
+                  </pic:blipFill>
+                  <pic:spPr>
+                    <a:xfrm>
+                      <a:off x="0" y="0"/>
+                      <a:ext cx="2742948" cy="2154797"/>
+                    </a:xfrm>
+                    <a:prstGeom prst="rect">
+                      <a:avLst/>
+                    </a:prstGeom>
+                  </pic:spPr>
+                </pic:pic>
+              </a:graphicData>
+            </a:graphic>
+          </wp:inline>
+        </w:drawing>
+      </w:r>
       <w:bookmarkStart w:id="0" w:name="_GoBack"/>
+      <w:r>
+        <w:rPr>
+          <w:noProof/>
+        </w:rPr>
+        <w:drawing>
+          <wp:inline distT="0" distB="0" distL="0" distR="0" wp14:anchorId="5642A59D" wp14:editId="5B342ED7">
+            <wp:extent cx="2735580" cy="2074481"/>
+            <wp:effectExtent l="0" t="0" r="7620" b="2540"/>
+            <wp:docPr id="8" name="Picture 8"/>
+            <wp:cNvGraphicFramePr>
+              <a:graphicFrameLocks xmlns:a="http://schemas.openxmlformats.org/drawingml/2006/main" noChangeAspect="1"/>
+            </wp:cNvGraphicFramePr>
+            <a:graphic xmlns:a="http://schemas.openxmlformats.org/drawingml/2006/main">
+              <a:graphicData uri="http://schemas.openxmlformats.org/drawingml/2006/picture">
+                <pic:pic xmlns:pic="http://schemas.openxmlformats.org/drawingml/2006/picture">
+                  <pic:nvPicPr>
+                    <pic:cNvPr id="1" name=""/>
+                    <pic:cNvPicPr/>
+                  </pic:nvPicPr>
+                  <pic:blipFill>
+                    <a:blip r:embed="rId17"/>
+                    <a:stretch>
+                      <a:fillRect/>
+                    </a:stretch>
+                  </pic:blipFill>
+                  <pic:spPr>
+                    <a:xfrm>
+                      <a:off x="0" y="0"/>
+                      <a:ext cx="2763641" cy="2095761"/>
+                    </a:xfrm>
+                    <a:prstGeom prst="rect">
+                      <a:avLst/>
+                    </a:prstGeom>
+                  </pic:spPr>
+                </pic:pic>
+              </a:graphicData>
+            </a:graphic>
+          </wp:inline>
+        </w:drawing>
+      </w:r>
       <w:bookmarkEnd w:id="0"/>
     </w:p>
     <w:p>
       <w:r>
-        <w:t xml:space="preserve"> </w:t>
+        <w:rPr>
+          <w:noProof/>
+        </w:rPr>
+        <w:drawing>
+          <wp:inline distT="0" distB="0" distL="0" distR="0" wp14:anchorId="054D675F" wp14:editId="62893276">
+            <wp:extent cx="2750820" cy="2653836"/>
+            <wp:effectExtent l="0" t="0" r="0" b="0"/>
+            <wp:docPr id="15" name="Picture 15"/>
+            <wp:cNvGraphicFramePr>
+              <a:graphicFrameLocks xmlns:a="http://schemas.openxmlformats.org/drawingml/2006/main" noChangeAspect="1"/>
+            </wp:cNvGraphicFramePr>
+            <a:graphic xmlns:a="http://schemas.openxmlformats.org/drawingml/2006/main">
+              <a:graphicData uri="http://schemas.openxmlformats.org/drawingml/2006/picture">
+                <pic:pic xmlns:pic="http://schemas.openxmlformats.org/drawingml/2006/picture">
+                  <pic:nvPicPr>
+                    <pic:cNvPr id="1" name=""/>
+                    <pic:cNvPicPr/>
+                  </pic:nvPicPr>
+                  <pic:blipFill>
+                    <a:blip r:embed="rId18"/>
+                    <a:stretch>
+                      <a:fillRect/>
+                    </a:stretch>
+                  </pic:blipFill>
+                  <pic:spPr>
+                    <a:xfrm>
+                      <a:off x="0" y="0"/>
+                      <a:ext cx="2767450" cy="2669880"/>
+                    </a:xfrm>
+                    <a:prstGeom prst="rect">
+                      <a:avLst/>
+                    </a:prstGeom>
+                  </pic:spPr>
+                </pic:pic>
+              </a:graphicData>
+            </a:graphic>
+          </wp:inline>
+        </w:drawing>
+      </w:r>
+      <w:r>
+        <w:rPr>
+          <w:noProof/>
+        </w:rPr>
+        <w:drawing>
+          <wp:inline distT="0" distB="0" distL="0" distR="0" wp14:anchorId="4871E10F" wp14:editId="061C8143">
+            <wp:extent cx="3147060" cy="2371054"/>
+            <wp:effectExtent l="0" t="0" r="0" b="0"/>
+            <wp:docPr id="17" name="Picture 17"/>
+            <wp:cNvGraphicFramePr>
+              <a:graphicFrameLocks xmlns:a="http://schemas.openxmlformats.org/drawingml/2006/main" noChangeAspect="1"/>
+            </wp:cNvGraphicFramePr>
+            <a:graphic xmlns:a="http://schemas.openxmlformats.org/drawingml/2006/main">
+              <a:graphicData uri="http://schemas.openxmlformats.org/drawingml/2006/picture">
+                <pic:pic xmlns:pic="http://schemas.openxmlformats.org/drawingml/2006/picture">
+                  <pic:nvPicPr>
+                    <pic:cNvPr id="1" name=""/>
+                    <pic:cNvPicPr/>
+                  </pic:nvPicPr>
+                  <pic:blipFill>
+                    <a:blip r:embed="rId19"/>
+                    <a:stretch>
+                      <a:fillRect/>
+                    </a:stretch>
+                  </pic:blipFill>
+                  <pic:spPr>
+                    <a:xfrm>
+                      <a:off x="0" y="0"/>
+                      <a:ext cx="3153050" cy="2375567"/>
+                    </a:xfrm>
+                    <a:prstGeom prst="rect">
+                      <a:avLst/>
+                    </a:prstGeom>
+                  </pic:spPr>
+                </pic:pic>
+              </a:graphicData>
+            </a:graphic>
+          </wp:inline>
+        </w:drawing>
+      </w:r>
+    </w:p>
+    <w:p>
+      <w:r>
+        <w:t>Figure 6: Comparing Pixel Intensities Selected Training Data Samples</w:t>
+      </w:r>
+    </w:p>
+    <w:p>
+      <w:r>
+        <w:t xml:space="preserve">The pixel intensities look different in these images due to the differing colors present in each. The fluorescent microscopy image on the bottom seems to be very gray while the top image looks </w:t>
+      </w:r>
+      <w:proofErr w:type="gramStart"/>
+      <w:r>
+        <w:t>more blue</w:t>
+      </w:r>
+      <w:proofErr w:type="gramEnd"/>
+      <w:r>
+        <w:t xml:space="preserve">. In addition, the differences in background color may pose a problem with segmentation. </w:t>
+      </w:r>
+    </w:p>
+    <w:p>
+      <w:r>
+        <w:rPr>
+          <w:noProof/>
+        </w:rPr>
+        <w:drawing>
+          <wp:inline distT="0" distB="0" distL="0" distR="0" wp14:anchorId="210AD7C9" wp14:editId="64CE067A">
+            <wp:extent cx="2986309" cy="2156460"/>
+            <wp:effectExtent l="0" t="0" r="5080" b="0"/>
+            <wp:docPr id="18" name="Picture 18"/>
+            <wp:cNvGraphicFramePr>
+              <a:graphicFrameLocks xmlns:a="http://schemas.openxmlformats.org/drawingml/2006/main" noChangeAspect="1"/>
+            </wp:cNvGraphicFramePr>
+            <a:graphic xmlns:a="http://schemas.openxmlformats.org/drawingml/2006/main">
+              <a:graphicData uri="http://schemas.openxmlformats.org/drawingml/2006/picture">
+                <pic:pic xmlns:pic="http://schemas.openxmlformats.org/drawingml/2006/picture">
+                  <pic:nvPicPr>
+                    <pic:cNvPr id="1" name=""/>
+                    <pic:cNvPicPr/>
+                  </pic:nvPicPr>
+                  <pic:blipFill>
+                    <a:blip r:embed="rId20"/>
+                    <a:stretch>
+                      <a:fillRect/>
+                    </a:stretch>
+                  </pic:blipFill>
+                  <pic:spPr>
+                    <a:xfrm>
+                      <a:off x="0" y="0"/>
+                      <a:ext cx="2996017" cy="2163470"/>
+                    </a:xfrm>
+                    <a:prstGeom prst="rect">
+                      <a:avLst/>
+                    </a:prstGeom>
+                  </pic:spPr>
+                </pic:pic>
+              </a:graphicData>
+            </a:graphic>
+          </wp:inline>
+        </w:drawing>
+      </w:r>
+      <w:r>
+        <w:rPr>
+          <w:noProof/>
+        </w:rPr>
+        <w:drawing>
+          <wp:inline distT="0" distB="0" distL="0" distR="0" wp14:anchorId="18C6C895" wp14:editId="0123B445">
+            <wp:extent cx="2696829" cy="1943100"/>
+            <wp:effectExtent l="0" t="0" r="8890" b="0"/>
+            <wp:docPr id="19" name="Picture 19"/>
+            <wp:cNvGraphicFramePr>
+              <a:graphicFrameLocks xmlns:a="http://schemas.openxmlformats.org/drawingml/2006/main" noChangeAspect="1"/>
+            </wp:cNvGraphicFramePr>
+            <a:graphic xmlns:a="http://schemas.openxmlformats.org/drawingml/2006/main">
+              <a:graphicData uri="http://schemas.openxmlformats.org/drawingml/2006/picture">
+                <pic:pic xmlns:pic="http://schemas.openxmlformats.org/drawingml/2006/picture">
+                  <pic:nvPicPr>
+                    <pic:cNvPr id="1" name=""/>
+                    <pic:cNvPicPr/>
+                  </pic:nvPicPr>
+                  <pic:blipFill>
+                    <a:blip r:embed="rId21"/>
+                    <a:stretch>
+                      <a:fillRect/>
+                    </a:stretch>
+                  </pic:blipFill>
+                  <pic:spPr>
+                    <a:xfrm>
+                      <a:off x="0" y="0"/>
+                      <a:ext cx="2709975" cy="1952572"/>
+                    </a:xfrm>
+                    <a:prstGeom prst="rect">
+                      <a:avLst/>
+                    </a:prstGeom>
+                  </pic:spPr>
+                </pic:pic>
+              </a:graphicData>
+            </a:graphic>
+          </wp:inline>
+        </w:drawing>
+      </w:r>
+    </w:p>
+    <w:p>
+      <w:r>
+        <w:rPr>
+          <w:noProof/>
+        </w:rPr>
+        <w:lastRenderedPageBreak/>
+        <w:drawing>
+          <wp:inline distT="0" distB="0" distL="0" distR="0" wp14:anchorId="4213A31C" wp14:editId="4465A043">
+            <wp:extent cx="2232660" cy="3082709"/>
+            <wp:effectExtent l="0" t="0" r="0" b="3810"/>
+            <wp:docPr id="20" name="Picture 20"/>
+            <wp:cNvGraphicFramePr>
+              <a:graphicFrameLocks xmlns:a="http://schemas.openxmlformats.org/drawingml/2006/main" noChangeAspect="1"/>
+            </wp:cNvGraphicFramePr>
+            <a:graphic xmlns:a="http://schemas.openxmlformats.org/drawingml/2006/main">
+              <a:graphicData uri="http://schemas.openxmlformats.org/drawingml/2006/picture">
+                <pic:pic xmlns:pic="http://schemas.openxmlformats.org/drawingml/2006/picture">
+                  <pic:nvPicPr>
+                    <pic:cNvPr id="1" name=""/>
+                    <pic:cNvPicPr/>
+                  </pic:nvPicPr>
+                  <pic:blipFill>
+                    <a:blip r:embed="rId22"/>
+                    <a:stretch>
+                      <a:fillRect/>
+                    </a:stretch>
+                  </pic:blipFill>
+                  <pic:spPr>
+                    <a:xfrm>
+                      <a:off x="0" y="0"/>
+                      <a:ext cx="2252568" cy="3110197"/>
+                    </a:xfrm>
+                    <a:prstGeom prst="rect">
+                      <a:avLst/>
+                    </a:prstGeom>
+                  </pic:spPr>
+                </pic:pic>
+              </a:graphicData>
+            </a:graphic>
+          </wp:inline>
+        </w:drawing>
+      </w:r>
+      <w:r>
+        <w:rPr>
+          <w:noProof/>
+        </w:rPr>
+        <w:drawing>
+          <wp:inline distT="0" distB="0" distL="0" distR="0" wp14:anchorId="16336FBE" wp14:editId="52F07F17">
+            <wp:extent cx="3427619" cy="2564489"/>
+            <wp:effectExtent l="0" t="0" r="1905" b="7620"/>
+            <wp:docPr id="21" name="Picture 21"/>
+            <wp:cNvGraphicFramePr>
+              <a:graphicFrameLocks xmlns:a="http://schemas.openxmlformats.org/drawingml/2006/main" noChangeAspect="1"/>
+            </wp:cNvGraphicFramePr>
+            <a:graphic xmlns:a="http://schemas.openxmlformats.org/drawingml/2006/main">
+              <a:graphicData uri="http://schemas.openxmlformats.org/drawingml/2006/picture">
+                <pic:pic xmlns:pic="http://schemas.openxmlformats.org/drawingml/2006/picture">
+                  <pic:nvPicPr>
+                    <pic:cNvPr id="1" name=""/>
+                    <pic:cNvPicPr/>
+                  </pic:nvPicPr>
+                  <pic:blipFill>
+                    <a:blip r:embed="rId23"/>
+                    <a:stretch>
+                      <a:fillRect/>
+                    </a:stretch>
+                  </pic:blipFill>
+                  <pic:spPr>
+                    <a:xfrm>
+                      <a:off x="0" y="0"/>
+                      <a:ext cx="3455916" cy="2585661"/>
+                    </a:xfrm>
+                    <a:prstGeom prst="rect">
+                      <a:avLst/>
+                    </a:prstGeom>
+                  </pic:spPr>
+                </pic:pic>
+              </a:graphicData>
+            </a:graphic>
+          </wp:inline>
+        </w:drawing>
+      </w:r>
+    </w:p>
+    <w:p>
+      <w:r>
+        <w:t xml:space="preserve">Figure 7: Pixel Intensities of Other Types of Staining </w:t>
+      </w:r>
+      <w:proofErr w:type="gramStart"/>
+      <w:r>
+        <w:t>In</w:t>
+      </w:r>
+      <w:proofErr w:type="gramEnd"/>
+      <w:r>
+        <w:t xml:space="preserve"> the Testing Data</w:t>
+      </w:r>
+    </w:p>
+    <w:p>
+      <w:r>
+        <w:t xml:space="preserve">These pictures look very different from anything in the training data and what we would expect to be the most challenging to classify. Although the bottom image also shows dark purple nuclei, it also shows yellow cells not present before. The top picture shows </w:t>
+      </w:r>
+      <w:r>
+        <w:t xml:space="preserve">cells </w:t>
+      </w:r>
+      <w:proofErr w:type="gramStart"/>
+      <w:r>
+        <w:t>similar to</w:t>
+      </w:r>
+      <w:proofErr w:type="gramEnd"/>
+      <w:r>
+        <w:t xml:space="preserve"> the training data but displaying different pixel intensities</w:t>
+      </w:r>
+      <w:r>
+        <w:t>. The mean pixel intensities of the</w:t>
+      </w:r>
+      <w:r>
+        <w:t xml:space="preserve"> top</w:t>
+      </w:r>
+      <w:r>
+        <w:t xml:space="preserve"> image look </w:t>
+      </w:r>
+      <w:proofErr w:type="gramStart"/>
+      <w:r>
+        <w:t>similar to</w:t>
+      </w:r>
+      <w:proofErr w:type="gramEnd"/>
+      <w:r>
+        <w:t xml:space="preserve"> pictures that look vastly different which could cause some issues when attempting to identify nuclei.</w:t>
+      </w:r>
+      <w:r>
+        <w:t xml:space="preserve"> Finally, perhaps attempting to make a homogenous background for these images would be helpful to prevent any mix-ups between pixel intensity and the location of a cell (although current computer vision techniques typically can pick out the background from the image utilizing thresholding).</w:t>
       </w:r>
     </w:p>
     <w:sectPr>

</xml_diff>